<commit_message>
foodHeuristic done, report updated
</commit_message>
<xml_diff>
--- a/assignment_1/Report.docx
+++ b/assignment_1/Report.docx
@@ -221,10 +221,10 @@
         <w:tblStyle w:val="TableGrid"/>
         <w:tblW w:w="9628" w:type="dxa"/>
         <w:jc w:val="left"/>
-        <w:tblInd w:w="0" w:type="dxa"/>
+        <w:tblInd w:w="-5" w:type="dxa"/>
         <w:tblCellMar>
           <w:top w:w="0" w:type="dxa"/>
-          <w:left w:w="108" w:type="dxa"/>
+          <w:left w:w="103" w:type="dxa"/>
           <w:bottom w:w="0" w:type="dxa"/>
           <w:right w:w="108" w:type="dxa"/>
         </w:tblCellMar>
@@ -243,7 +243,7 @@
             <w:tcBorders/>
             <w:shd w:fill="auto" w:val="clear"/>
             <w:tcMar>
-              <w:left w:w="108" w:type="dxa"/>
+              <w:left w:w="103" w:type="dxa"/>
             </w:tcMar>
           </w:tcPr>
           <w:p>
@@ -277,7 +277,7 @@
             <w:tcBorders/>
             <w:shd w:fill="auto" w:val="clear"/>
             <w:tcMar>
-              <w:left w:w="108" w:type="dxa"/>
+              <w:left w:w="103" w:type="dxa"/>
             </w:tcMar>
           </w:tcPr>
           <w:p>
@@ -311,7 +311,7 @@
             <w:tcBorders/>
             <w:shd w:fill="auto" w:val="clear"/>
             <w:tcMar>
-              <w:left w:w="108" w:type="dxa"/>
+              <w:left w:w="103" w:type="dxa"/>
             </w:tcMar>
           </w:tcPr>
           <w:p>
@@ -348,7 +348,7 @@
             <w:tcBorders/>
             <w:shd w:fill="auto" w:val="clear"/>
             <w:tcMar>
-              <w:left w:w="108" w:type="dxa"/>
+              <w:left w:w="103" w:type="dxa"/>
             </w:tcMar>
           </w:tcPr>
           <w:p>
@@ -368,7 +368,7 @@
             </w:pPr>
             <w:r>
               <w:rPr>
-                <w:rFonts w:asciiTheme="minorHAnsi" w:hAnsiTheme="minorHAnsi" w:ascii="Calibri" w:hAnsi="Calibri"/>
+                <w:rFonts w:ascii="Calibri" w:hAnsi="Calibri" w:asciiTheme="minorHAnsi" w:hAnsiTheme="minorHAnsi"/>
                 <w:sz w:val="24"/>
                 <w:lang w:val="en-US"/>
               </w:rPr>
@@ -382,7 +382,7 @@
             <w:tcBorders/>
             <w:shd w:fill="auto" w:val="clear"/>
             <w:tcMar>
-              <w:left w:w="108" w:type="dxa"/>
+              <w:left w:w="103" w:type="dxa"/>
             </w:tcMar>
           </w:tcPr>
           <w:p>
@@ -402,7 +402,7 @@
             </w:pPr>
             <w:r>
               <w:rPr>
-                <w:rFonts w:asciiTheme="minorHAnsi" w:hAnsiTheme="minorHAnsi" w:ascii="Calibri" w:hAnsi="Calibri"/>
+                <w:rFonts w:ascii="Calibri" w:hAnsi="Calibri" w:asciiTheme="minorHAnsi" w:hAnsiTheme="minorHAnsi"/>
                 <w:sz w:val="24"/>
                 <w:lang w:val="en-US"/>
               </w:rPr>
@@ -416,7 +416,7 @@
             <w:tcBorders/>
             <w:shd w:fill="auto" w:val="clear"/>
             <w:tcMar>
-              <w:left w:w="108" w:type="dxa"/>
+              <w:left w:w="103" w:type="dxa"/>
             </w:tcMar>
           </w:tcPr>
           <w:p>
@@ -436,7 +436,7 @@
             </w:pPr>
             <w:r>
               <w:rPr>
-                <w:rFonts w:asciiTheme="minorHAnsi" w:hAnsiTheme="minorHAnsi" w:ascii="Calibri" w:hAnsi="Calibri"/>
+                <w:rFonts w:ascii="Calibri" w:hAnsi="Calibri" w:asciiTheme="minorHAnsi" w:hAnsiTheme="minorHAnsi"/>
                 <w:sz w:val="24"/>
                 <w:lang w:val="en-US"/>
               </w:rPr>
@@ -453,7 +453,7 @@
             <w:tcBorders/>
             <w:shd w:fill="auto" w:val="clear"/>
             <w:tcMar>
-              <w:left w:w="108" w:type="dxa"/>
+              <w:left w:w="103" w:type="dxa"/>
             </w:tcMar>
           </w:tcPr>
           <w:p>
@@ -477,6 +477,7 @@
                 <w:sz w:val="24"/>
                 <w:lang w:val="en-US"/>
               </w:rPr>
+              <w:t>Ville</w:t>
             </w:r>
           </w:p>
         </w:tc>
@@ -486,7 +487,7 @@
             <w:tcBorders/>
             <w:shd w:fill="auto" w:val="clear"/>
             <w:tcMar>
-              <w:left w:w="108" w:type="dxa"/>
+              <w:left w:w="103" w:type="dxa"/>
             </w:tcMar>
           </w:tcPr>
           <w:p>
@@ -510,6 +511,7 @@
                 <w:sz w:val="24"/>
                 <w:lang w:val="en-US"/>
               </w:rPr>
+              <w:t>Karsikko</w:t>
             </w:r>
           </w:p>
         </w:tc>
@@ -519,7 +521,7 @@
             <w:tcBorders/>
             <w:shd w:fill="auto" w:val="clear"/>
             <w:tcMar>
-              <w:left w:w="108" w:type="dxa"/>
+              <w:left w:w="103" w:type="dxa"/>
             </w:tcMar>
           </w:tcPr>
           <w:p>
@@ -543,6 +545,7 @@
                 <w:sz w:val="24"/>
                 <w:lang w:val="en-US"/>
               </w:rPr>
+              <w:t>2463933</w:t>
             </w:r>
           </w:p>
         </w:tc>
@@ -555,7 +558,7 @@
             <w:tcBorders/>
             <w:shd w:fill="auto" w:val="clear"/>
             <w:tcMar>
-              <w:left w:w="108" w:type="dxa"/>
+              <w:left w:w="103" w:type="dxa"/>
             </w:tcMar>
           </w:tcPr>
           <w:p>
@@ -579,6 +582,7 @@
                 <w:sz w:val="24"/>
                 <w:lang w:val="en-US"/>
               </w:rPr>
+              <w:t>Mikko</w:t>
             </w:r>
           </w:p>
         </w:tc>
@@ -588,7 +592,7 @@
             <w:tcBorders/>
             <w:shd w:fill="auto" w:val="clear"/>
             <w:tcMar>
-              <w:left w:w="108" w:type="dxa"/>
+              <w:left w:w="103" w:type="dxa"/>
             </w:tcMar>
           </w:tcPr>
           <w:p>
@@ -612,6 +616,7 @@
                 <w:sz w:val="24"/>
                 <w:lang w:val="en-US"/>
               </w:rPr>
+              <w:t>Rytilahti</w:t>
             </w:r>
           </w:p>
         </w:tc>
@@ -621,7 +626,7 @@
             <w:tcBorders/>
             <w:shd w:fill="auto" w:val="clear"/>
             <w:tcMar>
-              <w:left w:w="108" w:type="dxa"/>
+              <w:left w:w="103" w:type="dxa"/>
             </w:tcMar>
           </w:tcPr>
           <w:p>
@@ -645,6 +650,7 @@
                 <w:sz w:val="24"/>
                 <w:lang w:val="en-US"/>
               </w:rPr>
+              <w:t>2425560</w:t>
             </w:r>
           </w:p>
         </w:tc>
@@ -707,10 +713,10 @@
         <w:tblStyle w:val="TableGrid"/>
         <w:tblW w:w="9628" w:type="dxa"/>
         <w:jc w:val="left"/>
-        <w:tblInd w:w="0" w:type="dxa"/>
+        <w:tblInd w:w="-5" w:type="dxa"/>
         <w:tblCellMar>
           <w:top w:w="0" w:type="dxa"/>
-          <w:left w:w="108" w:type="dxa"/>
+          <w:left w:w="103" w:type="dxa"/>
           <w:bottom w:w="0" w:type="dxa"/>
           <w:right w:w="108" w:type="dxa"/>
         </w:tblCellMar>
@@ -727,7 +733,7 @@
             <w:tcBorders/>
             <w:shd w:fill="auto" w:val="clear"/>
             <w:tcMar>
-              <w:left w:w="108" w:type="dxa"/>
+              <w:left w:w="103" w:type="dxa"/>
             </w:tcMar>
           </w:tcPr>
           <w:p>
@@ -1041,6 +1047,306 @@
       <w:pPr>
         <w:pStyle w:val="Heading3"/>
         <w:rPr>
+          <w:color w:val="661900"/>
+        </w:rPr>
+      </w:pPr>
+      <w:r>
+        <w:rPr>
+          <w:rFonts w:ascii="Calibri" w:hAnsi="Calibri" w:asciiTheme="minorHAnsi" w:hAnsiTheme="minorHAnsi"/>
+          <w:b w:val="false"/>
+          <w:color w:val="661900"/>
+          <w:sz w:val="20"/>
+          <w:lang w:val="en-US"/>
+        </w:rPr>
+        <w:t>Explain the data structure that you used and also the way you keep the trace from the starting state to the end state …</w:t>
+      </w:r>
+    </w:p>
+    <w:p>
+      <w:pPr>
+        <w:pStyle w:val="Heading3"/>
+        <w:rPr>
+          <w:color w:val="000000"/>
+        </w:rPr>
+      </w:pPr>
+      <w:r>
+        <w:rPr>
+          <w:rFonts w:ascii="Calibri" w:hAnsi="Calibri" w:asciiTheme="minorHAnsi" w:hAnsiTheme="minorHAnsi"/>
+          <w:b w:val="false"/>
+          <w:color w:val="000000"/>
+          <w:sz w:val="20"/>
+          <w:lang w:val="en-US"/>
+        </w:rPr>
+        <w:t>We used PriorityQueue as the data structure since it lets us sort the queue according to cost. Otherwise the implementation is the same as DFS and BFS, just adding the accumulated cost to every node.</w:t>
+      </w:r>
+    </w:p>
+    <w:p>
+      <w:pPr>
+        <w:pStyle w:val="Heading3"/>
+        <w:rPr>
+          <w:rFonts w:ascii="Calibri" w:hAnsi="Calibri" w:asciiTheme="minorHAnsi" w:hAnsiTheme="minorHAnsi"/>
+          <w:sz w:val="28"/>
+          <w:lang w:val="en-US"/>
+        </w:rPr>
+      </w:pPr>
+      <w:bookmarkStart w:id="3" w:name="Q4"/>
+      <w:bookmarkEnd w:id="3"/>
+      <w:r>
+        <w:rPr>
+          <w:rFonts w:ascii="Calibri" w:hAnsi="Calibri" w:asciiTheme="minorHAnsi" w:hAnsiTheme="minorHAnsi"/>
+          <w:sz w:val="28"/>
+          <w:lang w:val="en-US"/>
+        </w:rPr>
+        <w:t>Question 4: A* search (3 points)</w:t>
+      </w:r>
+    </w:p>
+    <w:p>
+      <w:pPr>
+        <w:pStyle w:val="Heading3"/>
+        <w:rPr>
+          <w:color w:val="661900"/>
+        </w:rPr>
+      </w:pPr>
+      <w:r>
+        <w:rPr>
+          <w:rFonts w:ascii="Calibri" w:hAnsi="Calibri" w:asciiTheme="minorHAnsi" w:hAnsiTheme="minorHAnsi"/>
+          <w:b w:val="false"/>
+          <w:color w:val="661900"/>
+          <w:sz w:val="20"/>
+          <w:lang w:val="en-US"/>
+        </w:rPr>
+        <w:t>Explain the data structure that you used and also the way you keep the trace from the starting state to the end state …</w:t>
+      </w:r>
+    </w:p>
+    <w:p>
+      <w:pPr>
+        <w:pStyle w:val="Heading3"/>
+        <w:rPr>
+          <w:color w:val="661900"/>
+        </w:rPr>
+      </w:pPr>
+      <w:r>
+        <w:rPr>
+          <w:rFonts w:ascii="Calibri" w:hAnsi="Calibri" w:asciiTheme="minorHAnsi" w:hAnsiTheme="minorHAnsi"/>
+          <w:b w:val="false"/>
+          <w:color w:val="661900"/>
+          <w:sz w:val="20"/>
+          <w:lang w:val="en-US"/>
+        </w:rPr>
+        <w:t>ATTE TEE TÄÄ :D</w:t>
+      </w:r>
+    </w:p>
+    <w:p>
+      <w:pPr>
+        <w:pStyle w:val="Heading3"/>
+        <w:rPr>
+          <w:rFonts w:ascii="Calibri" w:hAnsi="Calibri" w:asciiTheme="minorHAnsi" w:hAnsiTheme="minorHAnsi"/>
+          <w:sz w:val="28"/>
+          <w:lang w:val="en-US"/>
+        </w:rPr>
+      </w:pPr>
+      <w:bookmarkStart w:id="4" w:name="Q5"/>
+      <w:bookmarkEnd w:id="4"/>
+      <w:r>
+        <w:rPr>
+          <w:rFonts w:ascii="Calibri" w:hAnsi="Calibri" w:asciiTheme="minorHAnsi" w:hAnsiTheme="minorHAnsi"/>
+          <w:sz w:val="28"/>
+          <w:lang w:val="en-US"/>
+        </w:rPr>
+        <w:t>Question 5: Finding All the Corners (3 points)</w:t>
+      </w:r>
+    </w:p>
+    <w:p>
+      <w:pPr>
+        <w:pStyle w:val="Heading3"/>
+        <w:rPr>
+          <w:color w:val="661900"/>
+        </w:rPr>
+      </w:pPr>
+      <w:r>
+        <w:rPr>
+          <w:rFonts w:ascii="Calibri" w:hAnsi="Calibri" w:asciiTheme="minorHAnsi" w:hAnsiTheme="minorHAnsi"/>
+          <w:b w:val="false"/>
+          <w:color w:val="661900"/>
+          <w:sz w:val="20"/>
+          <w:lang w:val="en-US"/>
+        </w:rPr>
+        <w:t xml:space="preserve"> </w:t>
+      </w:r>
+      <w:r>
+        <w:rPr>
+          <w:rFonts w:ascii="Calibri" w:hAnsi="Calibri" w:asciiTheme="minorHAnsi" w:hAnsiTheme="minorHAnsi"/>
+          <w:b w:val="false"/>
+          <w:color w:val="661900"/>
+          <w:sz w:val="20"/>
+          <w:lang w:val="en-US"/>
+        </w:rPr>
+        <w:t>Explain the new state representation….</w:t>
+      </w:r>
+    </w:p>
+    <w:p>
+      <w:pPr>
+        <w:pStyle w:val="Heading3"/>
+        <w:rPr>
+          <w:color w:val="000000"/>
+        </w:rPr>
+      </w:pPr>
+      <w:r>
+        <w:rPr>
+          <w:rFonts w:ascii="Calibri" w:hAnsi="Calibri" w:asciiTheme="minorHAnsi" w:hAnsiTheme="minorHAnsi"/>
+          <w:b w:val="false"/>
+          <w:color w:val="000000"/>
+          <w:sz w:val="20"/>
+          <w:lang w:val="en-US"/>
+        </w:rPr>
+        <w:t xml:space="preserve"> </w:t>
+      </w:r>
+      <w:r>
+        <w:rPr>
+          <w:rFonts w:ascii="Calibri" w:hAnsi="Calibri" w:asciiTheme="minorHAnsi" w:hAnsiTheme="minorHAnsi"/>
+          <w:b w:val="false"/>
+          <w:color w:val="000000"/>
+          <w:sz w:val="20"/>
+          <w:lang w:val="en-US"/>
+        </w:rPr>
+        <w:t>We added a list of visited corners into the state tuple. Comparing this to the corners lsit in the problem class, we can check if goal is reached. In getSuccessors() we just check that the successors are not in a wall and again add the corners as a list into every state node.</w:t>
+      </w:r>
+    </w:p>
+    <w:p>
+      <w:pPr>
+        <w:pStyle w:val="Heading3"/>
+        <w:rPr>
+          <w:rFonts w:ascii="Calibri" w:hAnsi="Calibri" w:asciiTheme="minorHAnsi" w:hAnsiTheme="minorHAnsi"/>
+          <w:sz w:val="28"/>
+          <w:lang w:val="en-US"/>
+        </w:rPr>
+      </w:pPr>
+      <w:bookmarkStart w:id="5" w:name="Q6"/>
+      <w:bookmarkEnd w:id="5"/>
+      <w:r>
+        <w:rPr>
+          <w:rFonts w:ascii="Calibri" w:hAnsi="Calibri" w:asciiTheme="minorHAnsi" w:hAnsiTheme="minorHAnsi"/>
+          <w:sz w:val="28"/>
+          <w:lang w:val="en-US"/>
+        </w:rPr>
+        <w:t>Question 6: Corners Problem: Heuristic (3 points)</w:t>
+      </w:r>
+    </w:p>
+    <w:p>
+      <w:pPr>
+        <w:pStyle w:val="Heading3"/>
+        <w:rPr>
+          <w:color w:val="661900"/>
+        </w:rPr>
+      </w:pPr>
+      <w:r>
+        <w:rPr>
+          <w:rFonts w:ascii="Calibri" w:hAnsi="Calibri" w:asciiTheme="minorHAnsi" w:hAnsiTheme="minorHAnsi"/>
+          <w:b w:val="false"/>
+          <w:color w:val="661900"/>
+          <w:sz w:val="20"/>
+          <w:lang w:val="en-US"/>
+        </w:rPr>
+        <w:t>Explain your Heuristic function …</w:t>
+      </w:r>
+    </w:p>
+    <w:p>
+      <w:pPr>
+        <w:pStyle w:val="Heading3"/>
+        <w:rPr>
+          <w:color w:val="661900"/>
+        </w:rPr>
+      </w:pPr>
+      <w:r>
+        <w:rPr>
+          <w:rFonts w:ascii="Calibri" w:hAnsi="Calibri" w:asciiTheme="minorHAnsi" w:hAnsiTheme="minorHAnsi"/>
+          <w:b w:val="false"/>
+          <w:color w:val="661900"/>
+          <w:sz w:val="20"/>
+          <w:lang w:val="en-US"/>
+        </w:rPr>
+        <w:t>MIKKO TEE TÄÄ:D</w:t>
+      </w:r>
+    </w:p>
+    <w:p>
+      <w:pPr>
+        <w:pStyle w:val="Heading3"/>
+        <w:rPr>
+          <w:rFonts w:ascii="Calibri" w:hAnsi="Calibri" w:asciiTheme="minorHAnsi" w:hAnsiTheme="minorHAnsi"/>
+          <w:sz w:val="28"/>
+          <w:lang w:val="en-US"/>
+        </w:rPr>
+      </w:pPr>
+      <w:bookmarkStart w:id="6" w:name="Q7"/>
+      <w:bookmarkEnd w:id="6"/>
+      <w:r>
+        <w:rPr>
+          <w:rFonts w:ascii="Calibri" w:hAnsi="Calibri" w:asciiTheme="minorHAnsi" w:hAnsiTheme="minorHAnsi"/>
+          <w:sz w:val="28"/>
+          <w:lang w:val="en-US"/>
+        </w:rPr>
+        <w:t>Question 7: Eating All The Dots (4 points)</w:t>
+      </w:r>
+    </w:p>
+    <w:p>
+      <w:pPr>
+        <w:pStyle w:val="Heading3"/>
+        <w:rPr>
+          <w:color w:val="800000"/>
+        </w:rPr>
+      </w:pPr>
+      <w:r>
+        <w:rPr>
+          <w:rFonts w:ascii="Calibri" w:hAnsi="Calibri" w:asciiTheme="minorHAnsi" w:hAnsiTheme="minorHAnsi"/>
+          <w:b w:val="false"/>
+          <w:color w:val="800000"/>
+          <w:sz w:val="20"/>
+          <w:lang w:val="en-US"/>
+        </w:rPr>
+        <w:t>Explain your new state representation and the heuristic function…</w:t>
+      </w:r>
+    </w:p>
+    <w:p>
+      <w:pPr>
+        <w:pStyle w:val="Heading3"/>
+        <w:rPr>
+          <w:color w:val="000000"/>
+        </w:rPr>
+      </w:pPr>
+      <w:r>
+        <w:rPr>
+          <w:rFonts w:ascii="Calibri" w:hAnsi="Calibri" w:asciiTheme="minorHAnsi" w:hAnsiTheme="minorHAnsi"/>
+          <w:b w:val="false"/>
+          <w:color w:val="000000"/>
+          <w:sz w:val="20"/>
+          <w:lang w:val="en-US"/>
+        </w:rPr>
+        <w:t>No new state representation except for handling the foodGrid as a list. The function was basically done by dumb luck, just returning the longest distance from current position to a food dot (0 if no food). We used Manhattan distance at first but noticed the mazeDistance()-function and decided to try that. Would have probably gone for something a bit more complicated if the autograder had not given 3 / 4  points on the first try. This heuristic takes ages to run but gets a pretty much optimal path I think.</w:t>
+      </w:r>
+    </w:p>
+    <w:p>
+      <w:pPr>
+        <w:pStyle w:val="Heading3"/>
+        <w:rPr>
+          <w:rFonts w:ascii="Calibri" w:hAnsi="Calibri" w:asciiTheme="minorHAnsi" w:hAnsiTheme="minorHAnsi"/>
+          <w:sz w:val="28"/>
+          <w:lang w:val="en-US"/>
+        </w:rPr>
+      </w:pPr>
+      <w:bookmarkStart w:id="7" w:name="Q8"/>
+      <w:bookmarkEnd w:id="7"/>
+      <w:r>
+        <w:rPr>
+          <w:rFonts w:ascii="Calibri" w:hAnsi="Calibri" w:asciiTheme="minorHAnsi" w:hAnsiTheme="minorHAnsi"/>
+          <w:sz w:val="28"/>
+          <w:lang w:val="en-US"/>
+        </w:rPr>
+        <w:t>Question 8: Suboptimal Search (3 points)</w:t>
+      </w:r>
+    </w:p>
+    <w:p>
+      <w:pPr>
+        <w:pStyle w:val="Heading3"/>
+        <w:rPr>
           <w:rFonts w:ascii="Calibri" w:hAnsi="Calibri" w:asciiTheme="minorHAnsi" w:hAnsiTheme="minorHAnsi"/>
           <w:b w:val="false"/>
           <w:b w:val="false"/>
@@ -1048,235 +1354,23 @@
           <w:lang w:val="en-US"/>
         </w:rPr>
       </w:pPr>
+      <w:bookmarkStart w:id="8" w:name="_GoBack"/>
       <w:r>
         <w:rPr>
           <w:rFonts w:ascii="Calibri" w:hAnsi="Calibri" w:asciiTheme="minorHAnsi" w:hAnsiTheme="minorHAnsi"/>
           <w:b w:val="false"/>
+          <w:color w:val="661900"/>
           <w:sz w:val="20"/>
           <w:lang w:val="en-US"/>
         </w:rPr>
-        <w:t>Explain the data structure that you used and also the way you keep the trace from the starting state to the end state …</w:t>
-      </w:r>
-    </w:p>
-    <w:p>
-      <w:pPr>
-        <w:pStyle w:val="Heading3"/>
-        <w:rPr>
-          <w:rFonts w:ascii="Calibri" w:hAnsi="Calibri" w:asciiTheme="minorHAnsi" w:hAnsiTheme="minorHAnsi"/>
-          <w:sz w:val="28"/>
-          <w:lang w:val="en-US"/>
-        </w:rPr>
-      </w:pPr>
-      <w:bookmarkStart w:id="3" w:name="Q4"/>
-      <w:bookmarkEnd w:id="3"/>
-      <w:r>
-        <w:rPr>
-          <w:rFonts w:ascii="Calibri" w:hAnsi="Calibri" w:asciiTheme="minorHAnsi" w:hAnsiTheme="minorHAnsi"/>
-          <w:sz w:val="28"/>
-          <w:lang w:val="en-US"/>
-        </w:rPr>
-        <w:t>Question 4: A* search (3 points)</w:t>
-      </w:r>
-    </w:p>
-    <w:p>
-      <w:pPr>
-        <w:pStyle w:val="Heading3"/>
+        <w:t xml:space="preserve">Explain how did you do the suboptimal search </w:t>
+      </w:r>
+      <w:bookmarkEnd w:id="8"/>
+      <w:r>
         <w:rPr>
           <w:rFonts w:ascii="Calibri" w:hAnsi="Calibri" w:asciiTheme="minorHAnsi" w:hAnsiTheme="minorHAnsi"/>
           <w:b w:val="false"/>
-          <w:b w:val="false"/>
-          <w:sz w:val="20"/>
-          <w:lang w:val="en-US"/>
-        </w:rPr>
-      </w:pPr>
-      <w:r>
-        <w:rPr>
-          <w:rFonts w:ascii="Calibri" w:hAnsi="Calibri" w:asciiTheme="minorHAnsi" w:hAnsiTheme="minorHAnsi"/>
-          <w:b w:val="false"/>
-          <w:sz w:val="20"/>
-          <w:lang w:val="en-US"/>
-        </w:rPr>
-        <w:t>Explain the data structure that you used and also the way you keep the trace from the starting state to the end state …</w:t>
-      </w:r>
-    </w:p>
-    <w:p>
-      <w:pPr>
-        <w:pStyle w:val="Heading3"/>
-        <w:rPr>
-          <w:rFonts w:ascii="Calibri" w:hAnsi="Calibri" w:asciiTheme="minorHAnsi" w:hAnsiTheme="minorHAnsi"/>
-          <w:sz w:val="28"/>
-          <w:lang w:val="en-US"/>
-        </w:rPr>
-      </w:pPr>
-      <w:bookmarkStart w:id="4" w:name="Q5"/>
-      <w:bookmarkEnd w:id="4"/>
-      <w:r>
-        <w:rPr>
-          <w:rFonts w:ascii="Calibri" w:hAnsi="Calibri" w:asciiTheme="minorHAnsi" w:hAnsiTheme="minorHAnsi"/>
-          <w:sz w:val="28"/>
-          <w:lang w:val="en-US"/>
-        </w:rPr>
-        <w:t>Question 5: Finding All the Corners (3 points)</w:t>
-      </w:r>
-    </w:p>
-    <w:p>
-      <w:pPr>
-        <w:pStyle w:val="Heading3"/>
-        <w:rPr>
-          <w:rFonts w:ascii="Calibri" w:hAnsi="Calibri" w:asciiTheme="minorHAnsi" w:hAnsiTheme="minorHAnsi"/>
-          <w:b w:val="false"/>
-          <w:b w:val="false"/>
-          <w:sz w:val="20"/>
-          <w:lang w:val="en-US"/>
-        </w:rPr>
-      </w:pPr>
-      <w:r>
-        <w:rPr>
-          <w:rFonts w:ascii="Calibri" w:hAnsi="Calibri" w:asciiTheme="minorHAnsi" w:hAnsiTheme="minorHAnsi"/>
-          <w:b w:val="false"/>
-          <w:sz w:val="20"/>
-          <w:lang w:val="en-US"/>
-        </w:rPr>
-        <w:t xml:space="preserve"> </w:t>
-      </w:r>
-      <w:r>
-        <w:rPr>
-          <w:rFonts w:ascii="Calibri" w:hAnsi="Calibri" w:asciiTheme="minorHAnsi" w:hAnsiTheme="minorHAnsi"/>
-          <w:b w:val="false"/>
-          <w:sz w:val="20"/>
-          <w:lang w:val="en-US"/>
-        </w:rPr>
-        <w:t>Explain the new state representation….</w:t>
-      </w:r>
-    </w:p>
-    <w:p>
-      <w:pPr>
-        <w:pStyle w:val="Heading3"/>
-        <w:rPr>
-          <w:rFonts w:ascii="Calibri" w:hAnsi="Calibri" w:asciiTheme="minorHAnsi" w:hAnsiTheme="minorHAnsi"/>
-          <w:sz w:val="28"/>
-          <w:lang w:val="en-US"/>
-        </w:rPr>
-      </w:pPr>
-      <w:bookmarkStart w:id="5" w:name="Q6"/>
-      <w:bookmarkEnd w:id="5"/>
-      <w:r>
-        <w:rPr>
-          <w:rFonts w:ascii="Calibri" w:hAnsi="Calibri" w:asciiTheme="minorHAnsi" w:hAnsiTheme="minorHAnsi"/>
-          <w:sz w:val="28"/>
-          <w:lang w:val="en-US"/>
-        </w:rPr>
-        <w:t>Question 6: Corners Problem: Heuristic (3 points)</w:t>
-      </w:r>
-    </w:p>
-    <w:p>
-      <w:pPr>
-        <w:pStyle w:val="Heading3"/>
-        <w:rPr>
-          <w:rFonts w:ascii="Calibri" w:hAnsi="Calibri" w:asciiTheme="minorHAnsi" w:hAnsiTheme="minorHAnsi"/>
-          <w:b w:val="false"/>
-          <w:b w:val="false"/>
-          <w:sz w:val="20"/>
-          <w:lang w:val="en-US"/>
-        </w:rPr>
-      </w:pPr>
-      <w:r>
-        <w:rPr>
-          <w:rFonts w:ascii="Calibri" w:hAnsi="Calibri" w:asciiTheme="minorHAnsi" w:hAnsiTheme="minorHAnsi"/>
-          <w:b w:val="false"/>
-          <w:sz w:val="20"/>
-          <w:lang w:val="en-US"/>
-        </w:rPr>
-        <w:t>Explain your Heuristic function …</w:t>
-      </w:r>
-    </w:p>
-    <w:p>
-      <w:pPr>
-        <w:pStyle w:val="Heading3"/>
-        <w:rPr>
-          <w:rFonts w:ascii="Calibri" w:hAnsi="Calibri" w:asciiTheme="minorHAnsi" w:hAnsiTheme="minorHAnsi"/>
-          <w:sz w:val="28"/>
-          <w:lang w:val="en-US"/>
-        </w:rPr>
-      </w:pPr>
-      <w:bookmarkStart w:id="6" w:name="Q7"/>
-      <w:bookmarkEnd w:id="6"/>
-      <w:r>
-        <w:rPr>
-          <w:rFonts w:ascii="Calibri" w:hAnsi="Calibri" w:asciiTheme="minorHAnsi" w:hAnsiTheme="minorHAnsi"/>
-          <w:sz w:val="28"/>
-          <w:lang w:val="en-US"/>
-        </w:rPr>
-        <w:t>Question 7: Eating All The Dots (4 points)</w:t>
-      </w:r>
-    </w:p>
-    <w:p>
-      <w:pPr>
-        <w:pStyle w:val="Heading3"/>
-        <w:rPr>
-          <w:rFonts w:ascii="Calibri" w:hAnsi="Calibri" w:asciiTheme="minorHAnsi" w:hAnsiTheme="minorHAnsi"/>
-          <w:b w:val="false"/>
-          <w:b w:val="false"/>
-          <w:sz w:val="20"/>
-          <w:lang w:val="en-US"/>
-        </w:rPr>
-      </w:pPr>
-      <w:r>
-        <w:rPr>
-          <w:rFonts w:ascii="Calibri" w:hAnsi="Calibri" w:asciiTheme="minorHAnsi" w:hAnsiTheme="minorHAnsi"/>
-          <w:b w:val="false"/>
-          <w:sz w:val="20"/>
-          <w:lang w:val="en-US"/>
-        </w:rPr>
-        <w:t>Explain your new state representation and the heuristic function…</w:t>
-      </w:r>
-    </w:p>
-    <w:p>
-      <w:pPr>
-        <w:pStyle w:val="Heading3"/>
-        <w:rPr>
-          <w:rFonts w:ascii="Calibri" w:hAnsi="Calibri" w:asciiTheme="minorHAnsi" w:hAnsiTheme="minorHAnsi"/>
-          <w:sz w:val="28"/>
-          <w:lang w:val="en-US"/>
-        </w:rPr>
-      </w:pPr>
-      <w:bookmarkStart w:id="7" w:name="Q8"/>
-      <w:bookmarkEnd w:id="7"/>
-      <w:r>
-        <w:rPr>
-          <w:rFonts w:ascii="Calibri" w:hAnsi="Calibri" w:asciiTheme="minorHAnsi" w:hAnsiTheme="minorHAnsi"/>
-          <w:sz w:val="28"/>
-          <w:lang w:val="en-US"/>
-        </w:rPr>
-        <w:t>Question 8: Suboptimal Search (3 points)</w:t>
-      </w:r>
-    </w:p>
-    <w:p>
-      <w:pPr>
-        <w:pStyle w:val="Heading3"/>
-        <w:rPr>
-          <w:rFonts w:ascii="Calibri" w:hAnsi="Calibri" w:asciiTheme="minorHAnsi" w:hAnsiTheme="minorHAnsi"/>
-          <w:b w:val="false"/>
-          <w:b w:val="false"/>
-          <w:sz w:val="20"/>
-          <w:lang w:val="en-US"/>
-        </w:rPr>
-      </w:pPr>
-      <w:bookmarkStart w:id="8" w:name="_GoBack"/>
-      <w:r>
-        <w:rPr>
-          <w:rFonts w:ascii="Calibri" w:hAnsi="Calibri" w:asciiTheme="minorHAnsi" w:hAnsiTheme="minorHAnsi"/>
-          <w:b w:val="false"/>
-          <w:sz w:val="20"/>
-          <w:lang w:val="en-US"/>
-        </w:rPr>
-        <w:t xml:space="preserve">Explain how did you do the suboptimal search </w:t>
-      </w:r>
-      <w:bookmarkEnd w:id="8"/>
-      <w:r>
-        <w:rPr>
-          <w:rFonts w:ascii="Calibri" w:hAnsi="Calibri" w:asciiTheme="minorHAnsi" w:hAnsiTheme="minorHAnsi"/>
-          <w:b w:val="false"/>
+          <w:color w:val="661900"/>
           <w:sz w:val="20"/>
           <w:lang w:val="en-US"/>
         </w:rPr>
@@ -1312,7 +1406,6 @@
     <w:rPrDefault>
       <w:rPr>
         <w:rFonts w:ascii="Calibri" w:hAnsi="Calibri" w:eastAsia="Calibri" w:cs="" w:asciiTheme="minorHAnsi" w:cstheme="minorBidi" w:eastAsiaTheme="minorHAnsi" w:hAnsiTheme="minorHAnsi"/>
-        <w:sz w:val="22"/>
         <w:szCs w:val="22"/>
         <w:lang w:val="fi-FI" w:eastAsia="en-US" w:bidi="ar-SA"/>
       </w:rPr>
@@ -1705,7 +1798,7 @@
     </w:pPr>
     <w:rPr>
       <w:rFonts w:ascii="Calibri" w:hAnsi="Calibri" w:eastAsia="Calibri" w:cs="" w:asciiTheme="minorHAnsi" w:cstheme="minorBidi" w:eastAsiaTheme="minorHAnsi" w:hAnsiTheme="minorHAnsi"/>
-      <w:color w:val="auto"/>
+      <w:color w:val="00000A"/>
       <w:sz w:val="22"/>
       <w:szCs w:val="22"/>
       <w:lang w:val="fi-FI" w:eastAsia="en-US" w:bidi="ar-SA"/>
@@ -2769,7 +2862,7 @@
       <w:jc w:val="left"/>
     </w:pPr>
     <w:rPr>
-      <w:rFonts w:ascii="Times New Roman" w:hAnsi="Times New Roman" w:cs="Times New Roman" w:eastAsia="Calibri"/>
+      <w:rFonts w:ascii="Times New Roman" w:hAnsi="Times New Roman" w:eastAsia="Calibri" w:cs="Times New Roman"/>
       <w:color w:val="000000"/>
       <w:sz w:val="24"/>
       <w:szCs w:val="24"/>

</xml_diff>

<commit_message>
added some report :D
</commit_message>
<xml_diff>
--- a/assignment_1/Report.docx
+++ b/assignment_1/Report.docx
@@ -221,10 +221,10 @@
         <w:tblStyle w:val="TableGrid"/>
         <w:tblW w:w="9628" w:type="dxa"/>
         <w:jc w:val="left"/>
-        <w:tblInd w:w="-5" w:type="dxa"/>
+        <w:tblInd w:w="-10" w:type="dxa"/>
         <w:tblCellMar>
           <w:top w:w="0" w:type="dxa"/>
-          <w:left w:w="103" w:type="dxa"/>
+          <w:left w:w="98" w:type="dxa"/>
           <w:bottom w:w="0" w:type="dxa"/>
           <w:right w:w="108" w:type="dxa"/>
         </w:tblCellMar>
@@ -243,7 +243,7 @@
             <w:tcBorders/>
             <w:shd w:fill="auto" w:val="clear"/>
             <w:tcMar>
-              <w:left w:w="103" w:type="dxa"/>
+              <w:left w:w="98" w:type="dxa"/>
             </w:tcMar>
           </w:tcPr>
           <w:p>
@@ -277,7 +277,7 @@
             <w:tcBorders/>
             <w:shd w:fill="auto" w:val="clear"/>
             <w:tcMar>
-              <w:left w:w="103" w:type="dxa"/>
+              <w:left w:w="98" w:type="dxa"/>
             </w:tcMar>
           </w:tcPr>
           <w:p>
@@ -311,7 +311,7 @@
             <w:tcBorders/>
             <w:shd w:fill="auto" w:val="clear"/>
             <w:tcMar>
-              <w:left w:w="103" w:type="dxa"/>
+              <w:left w:w="98" w:type="dxa"/>
             </w:tcMar>
           </w:tcPr>
           <w:p>
@@ -348,7 +348,7 @@
             <w:tcBorders/>
             <w:shd w:fill="auto" w:val="clear"/>
             <w:tcMar>
-              <w:left w:w="103" w:type="dxa"/>
+              <w:left w:w="98" w:type="dxa"/>
             </w:tcMar>
           </w:tcPr>
           <w:p>
@@ -382,7 +382,7 @@
             <w:tcBorders/>
             <w:shd w:fill="auto" w:val="clear"/>
             <w:tcMar>
-              <w:left w:w="103" w:type="dxa"/>
+              <w:left w:w="98" w:type="dxa"/>
             </w:tcMar>
           </w:tcPr>
           <w:p>
@@ -416,7 +416,7 @@
             <w:tcBorders/>
             <w:shd w:fill="auto" w:val="clear"/>
             <w:tcMar>
-              <w:left w:w="103" w:type="dxa"/>
+              <w:left w:w="98" w:type="dxa"/>
             </w:tcMar>
           </w:tcPr>
           <w:p>
@@ -453,7 +453,7 @@
             <w:tcBorders/>
             <w:shd w:fill="auto" w:val="clear"/>
             <w:tcMar>
-              <w:left w:w="103" w:type="dxa"/>
+              <w:left w:w="98" w:type="dxa"/>
             </w:tcMar>
           </w:tcPr>
           <w:p>
@@ -473,7 +473,7 @@
             </w:pPr>
             <w:r>
               <w:rPr>
-                <w:rFonts w:asciiTheme="minorHAnsi" w:hAnsiTheme="minorHAnsi" w:ascii="Calibri" w:hAnsi="Calibri"/>
+                <w:rFonts w:ascii="Calibri" w:hAnsi="Calibri" w:asciiTheme="minorHAnsi" w:hAnsiTheme="minorHAnsi"/>
                 <w:sz w:val="24"/>
                 <w:lang w:val="en-US"/>
               </w:rPr>
@@ -487,7 +487,7 @@
             <w:tcBorders/>
             <w:shd w:fill="auto" w:val="clear"/>
             <w:tcMar>
-              <w:left w:w="103" w:type="dxa"/>
+              <w:left w:w="98" w:type="dxa"/>
             </w:tcMar>
           </w:tcPr>
           <w:p>
@@ -507,7 +507,7 @@
             </w:pPr>
             <w:r>
               <w:rPr>
-                <w:rFonts w:asciiTheme="minorHAnsi" w:hAnsiTheme="minorHAnsi" w:ascii="Calibri" w:hAnsi="Calibri"/>
+                <w:rFonts w:ascii="Calibri" w:hAnsi="Calibri" w:asciiTheme="minorHAnsi" w:hAnsiTheme="minorHAnsi"/>
                 <w:sz w:val="24"/>
                 <w:lang w:val="en-US"/>
               </w:rPr>
@@ -521,7 +521,7 @@
             <w:tcBorders/>
             <w:shd w:fill="auto" w:val="clear"/>
             <w:tcMar>
-              <w:left w:w="103" w:type="dxa"/>
+              <w:left w:w="98" w:type="dxa"/>
             </w:tcMar>
           </w:tcPr>
           <w:p>
@@ -541,7 +541,7 @@
             </w:pPr>
             <w:r>
               <w:rPr>
-                <w:rFonts w:asciiTheme="minorHAnsi" w:hAnsiTheme="minorHAnsi" w:ascii="Calibri" w:hAnsi="Calibri"/>
+                <w:rFonts w:ascii="Calibri" w:hAnsi="Calibri" w:asciiTheme="minorHAnsi" w:hAnsiTheme="minorHAnsi"/>
                 <w:sz w:val="24"/>
                 <w:lang w:val="en-US"/>
               </w:rPr>
@@ -558,7 +558,7 @@
             <w:tcBorders/>
             <w:shd w:fill="auto" w:val="clear"/>
             <w:tcMar>
-              <w:left w:w="103" w:type="dxa"/>
+              <w:left w:w="98" w:type="dxa"/>
             </w:tcMar>
           </w:tcPr>
           <w:p>
@@ -578,7 +578,7 @@
             </w:pPr>
             <w:r>
               <w:rPr>
-                <w:rFonts w:asciiTheme="minorHAnsi" w:hAnsiTheme="minorHAnsi" w:ascii="Calibri" w:hAnsi="Calibri"/>
+                <w:rFonts w:ascii="Calibri" w:hAnsi="Calibri" w:asciiTheme="minorHAnsi" w:hAnsiTheme="minorHAnsi"/>
                 <w:sz w:val="24"/>
                 <w:lang w:val="en-US"/>
               </w:rPr>
@@ -592,7 +592,7 @@
             <w:tcBorders/>
             <w:shd w:fill="auto" w:val="clear"/>
             <w:tcMar>
-              <w:left w:w="103" w:type="dxa"/>
+              <w:left w:w="98" w:type="dxa"/>
             </w:tcMar>
           </w:tcPr>
           <w:p>
@@ -612,7 +612,7 @@
             </w:pPr>
             <w:r>
               <w:rPr>
-                <w:rFonts w:asciiTheme="minorHAnsi" w:hAnsiTheme="minorHAnsi" w:ascii="Calibri" w:hAnsi="Calibri"/>
+                <w:rFonts w:ascii="Calibri" w:hAnsi="Calibri" w:asciiTheme="minorHAnsi" w:hAnsiTheme="minorHAnsi"/>
                 <w:sz w:val="24"/>
                 <w:lang w:val="en-US"/>
               </w:rPr>
@@ -626,7 +626,7 @@
             <w:tcBorders/>
             <w:shd w:fill="auto" w:val="clear"/>
             <w:tcMar>
-              <w:left w:w="103" w:type="dxa"/>
+              <w:left w:w="98" w:type="dxa"/>
             </w:tcMar>
           </w:tcPr>
           <w:p>
@@ -646,7 +646,7 @@
             </w:pPr>
             <w:r>
               <w:rPr>
-                <w:rFonts w:asciiTheme="minorHAnsi" w:hAnsiTheme="minorHAnsi" w:ascii="Calibri" w:hAnsi="Calibri"/>
+                <w:rFonts w:ascii="Calibri" w:hAnsi="Calibri" w:asciiTheme="minorHAnsi" w:hAnsiTheme="minorHAnsi"/>
                 <w:sz w:val="24"/>
                 <w:lang w:val="en-US"/>
               </w:rPr>
@@ -713,10 +713,10 @@
         <w:tblStyle w:val="TableGrid"/>
         <w:tblW w:w="9628" w:type="dxa"/>
         <w:jc w:val="left"/>
-        <w:tblInd w:w="-5" w:type="dxa"/>
+        <w:tblInd w:w="-10" w:type="dxa"/>
         <w:tblCellMar>
           <w:top w:w="0" w:type="dxa"/>
-          <w:left w:w="103" w:type="dxa"/>
+          <w:left w:w="98" w:type="dxa"/>
           <w:bottom w:w="0" w:type="dxa"/>
           <w:right w:w="108" w:type="dxa"/>
         </w:tblCellMar>
@@ -733,7 +733,7 @@
             <w:tcBorders/>
             <w:shd w:fill="auto" w:val="clear"/>
             <w:tcMar>
-              <w:left w:w="103" w:type="dxa"/>
+              <w:left w:w="98" w:type="dxa"/>
             </w:tcMar>
           </w:tcPr>
           <w:p>
@@ -1121,18 +1121,27 @@
       <w:pPr>
         <w:pStyle w:val="Heading3"/>
         <w:rPr>
-          <w:color w:val="661900"/>
-        </w:rPr>
-      </w:pPr>
-      <w:r>
-        <w:rPr>
-          <w:rFonts w:ascii="Calibri" w:hAnsi="Calibri" w:asciiTheme="minorHAnsi" w:hAnsiTheme="minorHAnsi"/>
+          <w:rFonts w:ascii="Calibri" w:hAnsi="Calibri" w:eastAsia="Times New Roman" w:cs="Times New Roman" w:asciiTheme="minorHAnsi" w:hAnsiTheme="minorHAnsi"/>
           <w:b w:val="false"/>
-          <w:color w:val="661900"/>
+          <w:b w:val="false"/>
+          <w:bCs/>
+          <w:color w:val="000000"/>
           <w:sz w:val="20"/>
-          <w:lang w:val="en-US"/>
-        </w:rPr>
-        <w:t>ATTE TEE TÄÄ :D</w:t>
+          <w:szCs w:val="27"/>
+          <w:lang w:val="en-US" w:eastAsia="fi-FI" w:bidi="ar-SA"/>
+        </w:rPr>
+      </w:pPr>
+      <w:r>
+        <w:rPr>
+          <w:rFonts w:eastAsia="Times New Roman" w:cs="Times New Roman" w:ascii="Calibri" w:hAnsi="Calibri"/>
+          <w:b w:val="false"/>
+          <w:bCs/>
+          <w:color w:val="000000"/>
+          <w:sz w:val="20"/>
+          <w:szCs w:val="27"/>
+          <w:lang w:val="en-US" w:eastAsia="fi-FI" w:bidi="ar-SA"/>
+        </w:rPr>
+        <w:t>It is the same as UCS, but with distance added to the cost.</w:t>
       </w:r>
     </w:p>
     <w:p>

</xml_diff>

<commit_message>
now really is all done'd
</commit_message>
<xml_diff>
--- a/assignment_1/Report.docx
+++ b/assignment_1/Report.docx
@@ -221,10 +221,10 @@
         <w:tblStyle w:val="TableGrid"/>
         <w:tblW w:w="9628" w:type="dxa"/>
         <w:jc w:val="left"/>
-        <w:tblInd w:w="-15" w:type="dxa"/>
+        <w:tblInd w:w="-20" w:type="dxa"/>
         <w:tblCellMar>
           <w:top w:w="0" w:type="dxa"/>
-          <w:left w:w="93" w:type="dxa"/>
+          <w:left w:w="88" w:type="dxa"/>
           <w:bottom w:w="0" w:type="dxa"/>
           <w:right w:w="108" w:type="dxa"/>
         </w:tblCellMar>
@@ -243,7 +243,7 @@
             <w:tcBorders/>
             <w:shd w:color="auto" w:fill="auto" w:val="clear"/>
             <w:tcMar>
-              <w:left w:w="93" w:type="dxa"/>
+              <w:left w:w="88" w:type="dxa"/>
             </w:tcMar>
           </w:tcPr>
           <w:p>
@@ -277,7 +277,7 @@
             <w:tcBorders/>
             <w:shd w:color="auto" w:fill="auto" w:val="clear"/>
             <w:tcMar>
-              <w:left w:w="93" w:type="dxa"/>
+              <w:left w:w="88" w:type="dxa"/>
             </w:tcMar>
           </w:tcPr>
           <w:p>
@@ -311,7 +311,7 @@
             <w:tcBorders/>
             <w:shd w:color="auto" w:fill="auto" w:val="clear"/>
             <w:tcMar>
-              <w:left w:w="93" w:type="dxa"/>
+              <w:left w:w="88" w:type="dxa"/>
             </w:tcMar>
           </w:tcPr>
           <w:p>
@@ -348,7 +348,7 @@
             <w:tcBorders/>
             <w:shd w:color="auto" w:fill="auto" w:val="clear"/>
             <w:tcMar>
-              <w:left w:w="93" w:type="dxa"/>
+              <w:left w:w="88" w:type="dxa"/>
             </w:tcMar>
           </w:tcPr>
           <w:p>
@@ -382,7 +382,7 @@
             <w:tcBorders/>
             <w:shd w:color="auto" w:fill="auto" w:val="clear"/>
             <w:tcMar>
-              <w:left w:w="93" w:type="dxa"/>
+              <w:left w:w="88" w:type="dxa"/>
             </w:tcMar>
           </w:tcPr>
           <w:p>
@@ -416,7 +416,7 @@
             <w:tcBorders/>
             <w:shd w:color="auto" w:fill="auto" w:val="clear"/>
             <w:tcMar>
-              <w:left w:w="93" w:type="dxa"/>
+              <w:left w:w="88" w:type="dxa"/>
             </w:tcMar>
           </w:tcPr>
           <w:p>
@@ -453,7 +453,7 @@
             <w:tcBorders/>
             <w:shd w:color="auto" w:fill="auto" w:val="clear"/>
             <w:tcMar>
-              <w:left w:w="93" w:type="dxa"/>
+              <w:left w:w="88" w:type="dxa"/>
             </w:tcMar>
           </w:tcPr>
           <w:p>
@@ -487,7 +487,7 @@
             <w:tcBorders/>
             <w:shd w:color="auto" w:fill="auto" w:val="clear"/>
             <w:tcMar>
-              <w:left w:w="93" w:type="dxa"/>
+              <w:left w:w="88" w:type="dxa"/>
             </w:tcMar>
           </w:tcPr>
           <w:p>
@@ -521,7 +521,7 @@
             <w:tcBorders/>
             <w:shd w:color="auto" w:fill="auto" w:val="clear"/>
             <w:tcMar>
-              <w:left w:w="93" w:type="dxa"/>
+              <w:left w:w="88" w:type="dxa"/>
             </w:tcMar>
           </w:tcPr>
           <w:p>
@@ -558,7 +558,7 @@
             <w:tcBorders/>
             <w:shd w:color="auto" w:fill="auto" w:val="clear"/>
             <w:tcMar>
-              <w:left w:w="93" w:type="dxa"/>
+              <w:left w:w="88" w:type="dxa"/>
             </w:tcMar>
           </w:tcPr>
           <w:p>
@@ -592,7 +592,7 @@
             <w:tcBorders/>
             <w:shd w:color="auto" w:fill="auto" w:val="clear"/>
             <w:tcMar>
-              <w:left w:w="93" w:type="dxa"/>
+              <w:left w:w="88" w:type="dxa"/>
             </w:tcMar>
           </w:tcPr>
           <w:p>
@@ -626,7 +626,7 @@
             <w:tcBorders/>
             <w:shd w:color="auto" w:fill="auto" w:val="clear"/>
             <w:tcMar>
-              <w:left w:w="93" w:type="dxa"/>
+              <w:left w:w="88" w:type="dxa"/>
             </w:tcMar>
           </w:tcPr>
           <w:p>
@@ -713,10 +713,10 @@
         <w:tblStyle w:val="TableGrid"/>
         <w:tblW w:w="9628" w:type="dxa"/>
         <w:jc w:val="left"/>
-        <w:tblInd w:w="-15" w:type="dxa"/>
+        <w:tblInd w:w="-20" w:type="dxa"/>
         <w:tblCellMar>
           <w:top w:w="0" w:type="dxa"/>
-          <w:left w:w="93" w:type="dxa"/>
+          <w:left w:w="88" w:type="dxa"/>
           <w:bottom w:w="0" w:type="dxa"/>
           <w:right w:w="108" w:type="dxa"/>
         </w:tblCellMar>
@@ -733,7 +733,7 @@
             <w:tcBorders/>
             <w:shd w:color="auto" w:fill="auto" w:val="clear"/>
             <w:tcMar>
-              <w:left w:w="93" w:type="dxa"/>
+              <w:left w:w="88" w:type="dxa"/>
             </w:tcMar>
           </w:tcPr>
           <w:p>
@@ -1221,8 +1221,55 @@
           <w:sz w:val="20"/>
           <w:lang w:val="en-US"/>
         </w:rPr>
-        <w:t>We added a list of visited corners into the state tuple. Comparing this to the corners li</w:t>
-      </w:r>
+        <w:t>We added a list of visited corners into the state tuple. Comparing this to the corners list in the problem class, we can check if goal is reached. In getSuccessors() we just check that the successors are not in a wall and again add the corners as a list into every state node.</w:t>
+      </w:r>
+    </w:p>
+    <w:p>
+      <w:pPr>
+        <w:pStyle w:val="Heading3"/>
+        <w:rPr>
+          <w:rFonts w:ascii="Calibri" w:hAnsi="Calibri" w:asciiTheme="minorHAnsi" w:hAnsiTheme="minorHAnsi"/>
+          <w:sz w:val="28"/>
+          <w:lang w:val="en-US"/>
+        </w:rPr>
+      </w:pPr>
+      <w:bookmarkStart w:id="5" w:name="Q6"/>
+      <w:bookmarkEnd w:id="5"/>
+      <w:r>
+        <w:rPr>
+          <w:rFonts w:ascii="Calibri" w:hAnsi="Calibri" w:asciiTheme="minorHAnsi" w:hAnsiTheme="minorHAnsi"/>
+          <w:sz w:val="28"/>
+          <w:lang w:val="en-US"/>
+        </w:rPr>
+        <w:t>Question 6: Corners Problem: Heuristic (3 points)</w:t>
+      </w:r>
+    </w:p>
+    <w:p>
+      <w:pPr>
+        <w:pStyle w:val="Heading3"/>
+        <w:rPr>
+          <w:color w:val="661900"/>
+          <w:lang w:val="en-GB"/>
+        </w:rPr>
+      </w:pPr>
+      <w:r>
+        <w:rPr>
+          <w:rFonts w:ascii="Calibri" w:hAnsi="Calibri" w:asciiTheme="minorHAnsi" w:hAnsiTheme="minorHAnsi"/>
+          <w:b w:val="false"/>
+          <w:color w:val="661900"/>
+          <w:sz w:val="20"/>
+          <w:lang w:val="en-US"/>
+        </w:rPr>
+        <w:t>Explain your Heuristic function …</w:t>
+      </w:r>
+    </w:p>
+    <w:p>
+      <w:pPr>
+        <w:pStyle w:val="Heading3"/>
+        <w:rPr>
+          <w:color w:val="000000"/>
+        </w:rPr>
+      </w:pPr>
       <w:r>
         <w:rPr>
           <w:rFonts w:ascii="Calibri" w:hAnsi="Calibri" w:asciiTheme="minorHAnsi" w:hAnsiTheme="minorHAnsi"/>
@@ -1231,8 +1278,10 @@
           <w:sz w:val="20"/>
           <w:lang w:val="en-US"/>
         </w:rPr>
-        <w:t>s</w:t>
-      </w:r>
+        <w:t>We build a list of unvisited corners, then loop through found corners and calculate the M</w:t>
+      </w:r>
+      <w:bookmarkStart w:id="6" w:name="_GoBack"/>
+      <w:bookmarkEnd w:id="6"/>
       <w:r>
         <w:rPr>
           <w:rFonts w:ascii="Calibri" w:hAnsi="Calibri" w:asciiTheme="minorHAnsi" w:hAnsiTheme="minorHAnsi"/>
@@ -1241,7 +1290,7 @@
           <w:sz w:val="20"/>
           <w:lang w:val="en-US"/>
         </w:rPr>
-        <w:t>t in the problem class, we can check if goal is reached. In getSuccessors() we just check that the successors are not in a wall and again add the corners as a list into every state node.</w:t>
+        <w:t>anhattan distance for each corner, which is a distance between two points in grid environments using only horizontal and vertical movement. Calculated distances will be added to another list, and then we choose the lowest/minimum distance for each corner from that list. We add costs to total_cost and then continue the loop with selected closest corner as the new current_state. Finally return the total_cost which is a sum of all the minimum distances, and use that as the heuristic.</w:t>
       </w:r>
     </w:p>
     <w:p>
@@ -1253,24 +1302,79 @@
           <w:lang w:val="en-US"/>
         </w:rPr>
       </w:pPr>
-      <w:bookmarkStart w:id="5" w:name="Q6"/>
-      <w:bookmarkEnd w:id="5"/>
+      <w:bookmarkStart w:id="7" w:name="Q7"/>
+      <w:bookmarkEnd w:id="7"/>
       <w:r>
         <w:rPr>
           <w:rFonts w:ascii="Calibri" w:hAnsi="Calibri" w:asciiTheme="minorHAnsi" w:hAnsiTheme="minorHAnsi"/>
           <w:sz w:val="28"/>
           <w:lang w:val="en-US"/>
         </w:rPr>
-        <w:t>Question 6: Corners Problem: Heuristic (3 points)</w:t>
+        <w:t>Question 7: Eating All The Dots (4 points)</w:t>
       </w:r>
     </w:p>
     <w:p>
       <w:pPr>
         <w:pStyle w:val="Heading3"/>
         <w:rPr>
-          <w:color w:val="661900"/>
+          <w:color w:val="800000"/>
           <w:lang w:val="en-GB"/>
         </w:rPr>
+      </w:pPr>
+      <w:r>
+        <w:rPr>
+          <w:rFonts w:ascii="Calibri" w:hAnsi="Calibri" w:asciiTheme="minorHAnsi" w:hAnsiTheme="minorHAnsi"/>
+          <w:b w:val="false"/>
+          <w:color w:val="800000"/>
+          <w:sz w:val="20"/>
+          <w:lang w:val="en-US"/>
+        </w:rPr>
+        <w:t>Explain your new state representation and the heuristic function…</w:t>
+      </w:r>
+    </w:p>
+    <w:p>
+      <w:pPr>
+        <w:pStyle w:val="Heading3"/>
+        <w:rPr>
+          <w:color w:val="000000"/>
+          <w:lang w:val="en-GB"/>
+        </w:rPr>
+      </w:pPr>
+      <w:r>
+        <w:rPr>
+          <w:rFonts w:ascii="Calibri" w:hAnsi="Calibri" w:asciiTheme="minorHAnsi" w:hAnsiTheme="minorHAnsi"/>
+          <w:b w:val="false"/>
+          <w:color w:val="000000"/>
+          <w:sz w:val="20"/>
+          <w:lang w:val="en-US"/>
+        </w:rPr>
+        <w:t>No new state representation except for handling the foodGrid as a list. The function was basically done by dumb luck, just returning the longest distance from current position to a food dot (0 if no food). We used Manhattan distance at first but noticed the mazeDistance()-function and decided to try that. Would have probably gone for something a bit more complicated if the autograder had not given 3 / 4  points on the first try. This heuristic takes ages to run but gets a pretty much optimal path I think.</w:t>
+      </w:r>
+    </w:p>
+    <w:p>
+      <w:pPr>
+        <w:pStyle w:val="Heading3"/>
+        <w:rPr>
+          <w:rFonts w:ascii="Calibri" w:hAnsi="Calibri" w:asciiTheme="minorHAnsi" w:hAnsiTheme="minorHAnsi"/>
+          <w:sz w:val="28"/>
+          <w:lang w:val="en-US"/>
+        </w:rPr>
+      </w:pPr>
+      <w:bookmarkStart w:id="8" w:name="Q8"/>
+      <w:bookmarkEnd w:id="8"/>
+      <w:r>
+        <w:rPr>
+          <w:rFonts w:ascii="Calibri" w:hAnsi="Calibri" w:asciiTheme="minorHAnsi" w:hAnsiTheme="minorHAnsi"/>
+          <w:sz w:val="28"/>
+          <w:lang w:val="en-US"/>
+        </w:rPr>
+        <w:t>Question 8: Suboptimal Search (3 points)</w:t>
+      </w:r>
+    </w:p>
+    <w:p>
+      <w:pPr>
+        <w:pStyle w:val="Heading3"/>
+        <w:rPr/>
       </w:pPr>
       <w:r>
         <w:rPr>
@@ -1280,140 +1384,6 @@
           <w:sz w:val="20"/>
           <w:lang w:val="en-US"/>
         </w:rPr>
-        <w:t>Explain your Heuristic function …</w:t>
-      </w:r>
-    </w:p>
-    <w:p>
-      <w:pPr>
-        <w:pStyle w:val="Heading3"/>
-        <w:rPr>
-          <w:color w:val="000000"/>
-        </w:rPr>
-      </w:pPr>
-      <w:r>
-        <w:rPr>
-          <w:rFonts w:ascii="Calibri" w:hAnsi="Calibri" w:asciiTheme="minorHAnsi" w:hAnsiTheme="minorHAnsi"/>
-          <w:b w:val="false"/>
-          <w:color w:val="000000"/>
-          <w:sz w:val="20"/>
-          <w:lang w:val="en-US"/>
-        </w:rPr>
-        <w:t xml:space="preserve">We build a list of unvisited corners, then loop through found corners and calculate the </w:t>
-      </w:r>
-      <w:r>
-        <w:rPr>
-          <w:rFonts w:ascii="Calibri" w:hAnsi="Calibri" w:asciiTheme="minorHAnsi" w:hAnsiTheme="minorHAnsi"/>
-          <w:b w:val="false"/>
-          <w:color w:val="000000"/>
-          <w:sz w:val="20"/>
-          <w:lang w:val="en-US"/>
-        </w:rPr>
-        <w:t>M</w:t>
-      </w:r>
-      <w:bookmarkStart w:id="6" w:name="_GoBack"/>
-      <w:bookmarkEnd w:id="6"/>
-      <w:r>
-        <w:rPr>
-          <w:rFonts w:ascii="Calibri" w:hAnsi="Calibri" w:asciiTheme="minorHAnsi" w:hAnsiTheme="minorHAnsi"/>
-          <w:b w:val="false"/>
-          <w:color w:val="000000"/>
-          <w:sz w:val="20"/>
-          <w:lang w:val="en-US"/>
-        </w:rPr>
-        <w:t>anhattan distance for each corner, which is a distance between two points in grid environments using only horizontal and vertical movement. Calculated distances will be added to another list, and then we choose the lowest/minimum distance for each corner from that list. We add costs to total_cost and then continue the loop with selected closest corner as the new current_state. Finally return the total_cost which is a sum of all the minimum distances, and use that as the heuristic.</w:t>
-      </w:r>
-    </w:p>
-    <w:p>
-      <w:pPr>
-        <w:pStyle w:val="Heading3"/>
-        <w:rPr>
-          <w:rFonts w:ascii="Calibri" w:hAnsi="Calibri" w:asciiTheme="minorHAnsi" w:hAnsiTheme="minorHAnsi"/>
-          <w:sz w:val="28"/>
-          <w:lang w:val="en-US"/>
-        </w:rPr>
-      </w:pPr>
-      <w:bookmarkStart w:id="7" w:name="Q7"/>
-      <w:bookmarkEnd w:id="7"/>
-      <w:r>
-        <w:rPr>
-          <w:rFonts w:ascii="Calibri" w:hAnsi="Calibri" w:asciiTheme="minorHAnsi" w:hAnsiTheme="minorHAnsi"/>
-          <w:sz w:val="28"/>
-          <w:lang w:val="en-US"/>
-        </w:rPr>
-        <w:t>Question 7: Eating All The Dots (4 points)</w:t>
-      </w:r>
-    </w:p>
-    <w:p>
-      <w:pPr>
-        <w:pStyle w:val="Heading3"/>
-        <w:rPr>
-          <w:color w:val="800000"/>
-          <w:lang w:val="en-GB"/>
-        </w:rPr>
-      </w:pPr>
-      <w:r>
-        <w:rPr>
-          <w:rFonts w:ascii="Calibri" w:hAnsi="Calibri" w:asciiTheme="minorHAnsi" w:hAnsiTheme="minorHAnsi"/>
-          <w:b w:val="false"/>
-          <w:color w:val="800000"/>
-          <w:sz w:val="20"/>
-          <w:lang w:val="en-US"/>
-        </w:rPr>
-        <w:t>Explain your new state representation and the heuristic function…</w:t>
-      </w:r>
-    </w:p>
-    <w:p>
-      <w:pPr>
-        <w:pStyle w:val="Heading3"/>
-        <w:rPr>
-          <w:color w:val="000000"/>
-          <w:lang w:val="en-GB"/>
-        </w:rPr>
-      </w:pPr>
-      <w:r>
-        <w:rPr>
-          <w:rFonts w:ascii="Calibri" w:hAnsi="Calibri" w:asciiTheme="minorHAnsi" w:hAnsiTheme="minorHAnsi"/>
-          <w:b w:val="false"/>
-          <w:color w:val="000000"/>
-          <w:sz w:val="20"/>
-          <w:lang w:val="en-US"/>
-        </w:rPr>
-        <w:t>No new state representation except for handling the foodGrid as a list. The function was basically done by dumb luck, just returning the longest distance from current position to a food dot (0 if no food). We used Manhattan distance at first but noticed the mazeDistance()-function and decided to try that. Would have probably gone for something a bit more complicated if the autograder had not given 3 / 4  points on the first try. This heuristic takes ages to run but gets a pretty much optimal path I think.</w:t>
-      </w:r>
-    </w:p>
-    <w:p>
-      <w:pPr>
-        <w:pStyle w:val="Heading3"/>
-        <w:rPr>
-          <w:rFonts w:ascii="Calibri" w:hAnsi="Calibri" w:asciiTheme="minorHAnsi" w:hAnsiTheme="minorHAnsi"/>
-          <w:sz w:val="28"/>
-          <w:lang w:val="en-US"/>
-        </w:rPr>
-      </w:pPr>
-      <w:bookmarkStart w:id="8" w:name="Q8"/>
-      <w:bookmarkEnd w:id="8"/>
-      <w:r>
-        <w:rPr>
-          <w:rFonts w:ascii="Calibri" w:hAnsi="Calibri" w:asciiTheme="minorHAnsi" w:hAnsiTheme="minorHAnsi"/>
-          <w:sz w:val="28"/>
-          <w:lang w:val="en-US"/>
-        </w:rPr>
-        <w:t>Question 8: Suboptimal Search (3 points)</w:t>
-      </w:r>
-    </w:p>
-    <w:p>
-      <w:pPr>
-        <w:pStyle w:val="Heading3"/>
-        <w:rPr/>
-      </w:pPr>
-      <w:r>
-        <w:rPr>
-          <w:rFonts w:ascii="Calibri" w:hAnsi="Calibri" w:asciiTheme="minorHAnsi" w:hAnsiTheme="minorHAnsi"/>
-          <w:b w:val="false"/>
-          <w:color w:val="661900"/>
-          <w:sz w:val="20"/>
-          <w:lang w:val="en-US"/>
-        </w:rPr>
         <w:t>Explain how did you do the suboptimal search …</w:t>
       </w:r>
     </w:p>
@@ -1421,9 +1391,7 @@
       <w:pPr>
         <w:pStyle w:val="Heading3"/>
         <w:spacing w:before="280" w:after="280"/>
-        <w:rPr>
-          <w:color w:val="000000"/>
-        </w:rPr>
+        <w:rPr/>
       </w:pPr>
       <w:r>
         <w:rPr>

</xml_diff>